<commit_message>
add phd, AutoBiDet, ISL
</commit_message>
<xml_diff>
--- a/files/Notes.docx
+++ b/files/Notes.docx
@@ -1604,18 +1604,7 @@
           <w:sz w:val="24"/>
           <w:szCs w:val="24"/>
         </w:rPr>
-        <w:t>Ubuntu下安装nvcc，可以</w:t>
-      </w:r>
-      <w:bookmarkStart w:id="1" w:name="_GoBack"/>
-      <w:bookmarkEnd w:id="1"/>
-      <w:r>
-        <w:rPr>
-          <w:rFonts w:asciiTheme="minorEastAsia" w:hAnsiTheme="minorEastAsia" w:hint="eastAsia"/>
-          <w:b/>
-          <w:sz w:val="24"/>
-          <w:szCs w:val="24"/>
-        </w:rPr>
-        <w:t xml:space="preserve">直接用conda！记得 </w:t>
+        <w:t xml:space="preserve">Ubuntu下安装nvcc，可以直接用conda！记得 </w:t>
       </w:r>
       <w:r>
         <w:rPr>
@@ -1632,7 +1621,7 @@
         <w:spacing w:line="300" w:lineRule="auto"/>
         <w:jc w:val="left"/>
         <w:rPr>
-          <w:rFonts w:asciiTheme="minorEastAsia" w:hAnsiTheme="minorEastAsia" w:hint="eastAsia"/>
+          <w:rFonts w:asciiTheme="minorEastAsia" w:hAnsiTheme="minorEastAsia"/>
           <w:sz w:val="24"/>
           <w:szCs w:val="24"/>
         </w:rPr>
@@ -2512,6 +2501,119 @@
         <w:jc w:val="left"/>
         <w:rPr>
           <w:rFonts w:asciiTheme="minorEastAsia" w:hAnsiTheme="minorEastAsia"/>
+          <w:b/>
+          <w:sz w:val="24"/>
+          <w:szCs w:val="24"/>
+        </w:rPr>
+      </w:pPr>
+      <w:r>
+        <w:rPr>
+          <w:rFonts w:asciiTheme="minorEastAsia" w:hAnsiTheme="minorEastAsia"/>
+          <w:b/>
+          <w:sz w:val="24"/>
+          <w:szCs w:val="24"/>
+        </w:rPr>
+        <w:t>Numpy indexing</w:t>
+      </w:r>
+      <w:r>
+        <w:rPr>
+          <w:rFonts w:asciiTheme="minorEastAsia" w:hAnsiTheme="minorEastAsia" w:hint="eastAsia"/>
+          <w:b/>
+          <w:sz w:val="24"/>
+          <w:szCs w:val="24"/>
+        </w:rPr>
+        <w:t>的一些问题，查文档最方便</w:t>
+      </w:r>
+    </w:p>
+    <w:p>
+      <w:pPr>
+        <w:spacing w:line="300" w:lineRule="auto"/>
+        <w:jc w:val="left"/>
+        <w:rPr>
+          <w:rFonts w:asciiTheme="minorEastAsia" w:hAnsiTheme="minorEastAsia"/>
+          <w:sz w:val="24"/>
+          <w:szCs w:val="24"/>
+        </w:rPr>
+      </w:pPr>
+      <w:hyperlink r:id="rId17" w:history="1">
+        <w:r>
+          <w:rPr>
+            <w:rStyle w:val="a3"/>
+            <w:rFonts w:asciiTheme="minorEastAsia" w:hAnsiTheme="minorEastAsia"/>
+            <w:sz w:val="24"/>
+            <w:szCs w:val="24"/>
+          </w:rPr>
+          <w:t>https://numpy.org/doc/stable/reference/arrays.indexing.html</w:t>
+        </w:r>
+      </w:hyperlink>
+    </w:p>
+    <w:p>
+      <w:pPr>
+        <w:spacing w:line="300" w:lineRule="auto"/>
+        <w:jc w:val="left"/>
+        <w:rPr>
+          <w:rFonts w:asciiTheme="minorEastAsia" w:hAnsiTheme="minorEastAsia"/>
+          <w:sz w:val="24"/>
+          <w:szCs w:val="24"/>
+        </w:rPr>
+      </w:pPr>
+      <w:r>
+        <w:rPr>
+          <w:rFonts w:asciiTheme="minorEastAsia" w:hAnsiTheme="minorEastAsia"/>
+          <w:sz w:val="24"/>
+          <w:szCs w:val="24"/>
+        </w:rPr>
+        <w:t>尤其是</w:t>
+      </w:r>
+      <w:r>
+        <w:rPr>
+          <w:rFonts w:asciiTheme="minorEastAsia" w:hAnsiTheme="minorEastAsia"/>
+          <w:sz w:val="24"/>
+          <w:szCs w:val="24"/>
+        </w:rPr>
+        <w:t>Integer array indexing</w:t>
+      </w:r>
+      <w:r>
+        <w:rPr>
+          <w:rFonts w:asciiTheme="minorEastAsia" w:hAnsiTheme="minorEastAsia"/>
+          <w:sz w:val="24"/>
+          <w:szCs w:val="24"/>
+        </w:rPr>
+        <w:t>这里的内容</w:t>
+      </w:r>
+      <w:r>
+        <w:rPr>
+          <w:rFonts w:asciiTheme="minorEastAsia" w:hAnsiTheme="minorEastAsia" w:hint="eastAsia"/>
+          <w:sz w:val="24"/>
+          <w:szCs w:val="24"/>
+        </w:rPr>
+        <w:t>，</w:t>
+      </w:r>
+      <w:r>
+        <w:rPr>
+          <w:rFonts w:asciiTheme="minorEastAsia" w:hAnsiTheme="minorEastAsia"/>
+          <w:sz w:val="24"/>
+          <w:szCs w:val="24"/>
+        </w:rPr>
+        <w:t>涉及多行</w:t>
+      </w:r>
+      <w:bookmarkStart w:id="1" w:name="_GoBack"/>
+      <w:bookmarkEnd w:id="1"/>
+      <w:r>
+        <w:rPr>
+          <w:rFonts w:asciiTheme="minorEastAsia" w:hAnsiTheme="minorEastAsia"/>
+          <w:sz w:val="24"/>
+          <w:szCs w:val="24"/>
+        </w:rPr>
+        <w:t>多列index</w:t>
+      </w:r>
+    </w:p>
+    <w:p>
+      <w:pPr>
+        <w:spacing w:line="300" w:lineRule="auto"/>
+        <w:jc w:val="left"/>
+        <w:rPr>
+          <w:rFonts w:asciiTheme="minorEastAsia" w:hAnsiTheme="minorEastAsia" w:hint="eastAsia"/>
           <w:sz w:val="24"/>
           <w:szCs w:val="24"/>
         </w:rPr>
@@ -2698,7 +2800,7 @@
           <w:szCs w:val="24"/>
         </w:rPr>
       </w:pPr>
-      <w:hyperlink r:id="rId17" w:history="1">
+      <w:hyperlink r:id="rId18" w:history="1">
         <w:r>
           <w:rPr>
             <w:rStyle w:val="a3"/>
@@ -2741,7 +2843,7 @@
           <w:szCs w:val="24"/>
         </w:rPr>
       </w:pPr>
-      <w:hyperlink r:id="rId18" w:history="1">
+      <w:hyperlink r:id="rId19" w:history="1">
         <w:r>
           <w:rPr>
             <w:rStyle w:val="a3"/>
@@ -2958,7 +3060,7 @@
           <w:szCs w:val="24"/>
         </w:rPr>
       </w:pPr>
-      <w:hyperlink r:id="rId19" w:history="1">
+      <w:hyperlink r:id="rId20" w:history="1">
         <w:r>
           <w:rPr>
             <w:rStyle w:val="a3"/>
@@ -3006,7 +3108,7 @@
         </w:rPr>
         <w:t xml:space="preserve"> </w:t>
       </w:r>
-      <w:hyperlink r:id="rId20" w:history="1">
+      <w:hyperlink r:id="rId21" w:history="1">
         <w:r>
           <w:rPr>
             <w:rStyle w:val="a3"/>
@@ -3207,6 +3309,7 @@
           <w:sz w:val="24"/>
           <w:szCs w:val="24"/>
         </w:rPr>
+        <w:lastRenderedPageBreak/>
         <w:t>正则表达式手册</w:t>
       </w:r>
       <w:r>
@@ -3269,7 +3372,6 @@
           <w:sz w:val="24"/>
           <w:szCs w:val="24"/>
         </w:rPr>
-        <w:lastRenderedPageBreak/>
         <w:t>https://pypi.tuna.tsinghua.edu.cn/si</w:t>
       </w:r>
       <w:r>
@@ -3329,7 +3431,7 @@
           <w:szCs w:val="24"/>
         </w:rPr>
       </w:pPr>
-      <w:hyperlink r:id="rId21" w:history="1">
+      <w:hyperlink r:id="rId22" w:history="1">
         <w:r>
           <w:rPr>
             <w:rStyle w:val="a3"/>
@@ -3372,7 +3474,7 @@
           <w:szCs w:val="24"/>
         </w:rPr>
       </w:pPr>
-      <w:hyperlink r:id="rId22" w:history="1">
+      <w:hyperlink r:id="rId23" w:history="1">
         <w:r>
           <w:rPr>
             <w:rStyle w:val="a3"/>
@@ -3500,7 +3602,7 @@
           <w:szCs w:val="24"/>
         </w:rPr>
       </w:pPr>
-      <w:hyperlink r:id="rId23" w:history="1">
+      <w:hyperlink r:id="rId24" w:history="1">
         <w:r>
           <w:rPr>
             <w:rStyle w:val="a3"/>
@@ -3543,7 +3645,7 @@
           <w:szCs w:val="24"/>
         </w:rPr>
       </w:pPr>
-      <w:hyperlink r:id="rId24" w:history="1">
+      <w:hyperlink r:id="rId25" w:history="1">
         <w:r>
           <w:rPr>
             <w:rStyle w:val="a3"/>
@@ -3586,7 +3688,7 @@
           <w:szCs w:val="24"/>
         </w:rPr>
       </w:pPr>
-      <w:hyperlink r:id="rId25" w:history="1">
+      <w:hyperlink r:id="rId26" w:history="1">
         <w:r>
           <w:rPr>
             <w:rStyle w:val="a3"/>
@@ -3656,7 +3758,7 @@
           <w:szCs w:val="24"/>
         </w:rPr>
       </w:pPr>
-      <w:hyperlink r:id="rId26" w:history="1">
+      <w:hyperlink r:id="rId27" w:history="1">
         <w:r>
           <w:rPr>
             <w:rStyle w:val="a3"/>
@@ -3735,7 +3837,7 @@
           <w:szCs w:val="24"/>
         </w:rPr>
       </w:pPr>
-      <w:hyperlink r:id="rId27" w:history="1">
+      <w:hyperlink r:id="rId28" w:history="1">
         <w:r>
           <w:rPr>
             <w:rStyle w:val="a3"/>
@@ -3778,7 +3880,7 @@
           <w:szCs w:val="24"/>
         </w:rPr>
       </w:pPr>
-      <w:hyperlink r:id="rId28" w:history="1">
+      <w:hyperlink r:id="rId29" w:history="1">
         <w:r>
           <w:rPr>
             <w:rStyle w:val="a3"/>

</xml_diff>